<commit_message>
Updated all Resume files
</commit_message>
<xml_diff>
--- a/Faizan_resume.docx
+++ b/Faizan_resume.docx
@@ -65,7 +65,7 @@
         </w:rPr>
         <w:t xml:space="preserve">faizan.171997</w:t>
       </w:r>
-      <w:hyperlink r:id="rId7">
+      <w:hyperlink r:id="rId6">
         <w:r>
           <w:rPr>
             <w:rFonts w:ascii="Calibri" w:cs="Calibri" w:eastAsia="Calibri" w:hAnsi="Calibri"/>
@@ -84,7 +84,7 @@
         </w:rPr>
         <w:t xml:space="preserve">  |  </w:t>
       </w:r>
-      <w:hyperlink r:id="rId8">
+      <w:hyperlink r:id="rId7">
         <w:r>
           <w:rPr>
             <w:rFonts w:ascii="Calibri" w:cs="Calibri" w:eastAsia="Calibri" w:hAnsi="Calibri"/>
@@ -107,7 +107,7 @@
         </w:rPr>
         <w:t xml:space="preserve"> |  </w:t>
       </w:r>
-      <w:hyperlink r:id="rId9">
+      <w:hyperlink r:id="rId8">
         <w:r>
           <w:rPr>
             <w:rFonts w:ascii="Calibri" w:cs="Calibri" w:eastAsia="Calibri" w:hAnsi="Calibri"/>
@@ -120,7 +120,7 @@
           <w:t xml:space="preserve"> </w:t>
         </w:r>
       </w:hyperlink>
-      <w:hyperlink r:id="rId10">
+      <w:hyperlink r:id="rId9">
         <w:r>
           <w:rPr>
             <w:color w:val="1155cc"/>
@@ -189,40 +189,33 @@
         </w:rPr>
       </w:r>
     </w:p>
-    <w:sdt>
-      <w:sdtPr>
-        <w:tag w:val="goog_rdk_0"/>
-      </w:sdtPr>
-      <w:sdtContent>
-        <w:p>
-          <w:pPr>
-            <w:pStyle w:val="Heading4"/>
-            <w:pBdr>
-              <w:bottom w:color="000000" w:space="1" w:sz="4" w:val="single"/>
-            </w:pBdr>
-            <w:spacing w:after="0" w:before="200" w:line="240" w:lineRule="auto"/>
-            <w:rPr>
-              <w:b w:val="1"/>
-              <w:color w:val="000000"/>
-              <w:sz w:val="22"/>
-              <w:szCs w:val="22"/>
-            </w:rPr>
-          </w:pPr>
-          <w:bookmarkStart w:colFirst="0" w:colLast="0" w:name="_heading=h.gjdgxs" w:id="0"/>
-          <w:bookmarkEnd w:id="0"/>
-          <w:r>
-            <w:rPr>
-              <w:b w:val="1"/>
-              <w:color w:val="000000"/>
-              <w:sz w:val="22"/>
-              <w:szCs w:val="22"/>
-              <w:rtl w:val="0"/>
-            </w:rPr>
-            <w:t xml:space="preserve">EDUCATION</w:t>
-          </w:r>
-        </w:p>
-      </w:sdtContent>
-    </w:sdt>
+    <w:p>
+      <w:pPr>
+        <w:pStyle w:val="Heading4"/>
+        <w:pBdr>
+          <w:bottom w:color="000000" w:space="1" w:sz="4" w:val="single"/>
+        </w:pBdr>
+        <w:spacing w:after="0" w:before="200" w:line="240" w:lineRule="auto"/>
+        <w:rPr>
+          <w:b w:val="1"/>
+          <w:color w:val="000000"/>
+          <w:sz w:val="22"/>
+          <w:szCs w:val="22"/>
+        </w:rPr>
+      </w:pPr>
+      <w:bookmarkStart w:colFirst="0" w:colLast="0" w:name="_gjdgxs" w:id="0"/>
+      <w:bookmarkEnd w:id="0"/>
+      <w:r>
+        <w:rPr>
+          <w:b w:val="1"/>
+          <w:color w:val="000000"/>
+          <w:sz w:val="22"/>
+          <w:szCs w:val="22"/>
+          <w:rtl w:val="0"/>
+        </w:rPr>
+        <w:t xml:space="preserve">EDUCATION</w:t>
+      </w:r>
+    </w:p>
     <w:p>
       <w:pPr>
         <w:spacing w:line="240" w:lineRule="auto"/>
@@ -289,14 +282,13 @@
       <w:pPr>
         <w:numPr>
           <w:ilvl w:val="0"/>
-          <w:numId w:val="4"/>
+          <w:numId w:val="1"/>
         </w:numPr>
         <w:spacing w:after="0" w:line="240" w:lineRule="auto"/>
         <w:ind w:left="720" w:hanging="360"/>
         <w:jc w:val="both"/>
         <w:rPr>
           <w:rFonts w:ascii="Calibri" w:cs="Calibri" w:eastAsia="Calibri" w:hAnsi="Calibri"/>
-          <w:u w:val="none"/>
         </w:rPr>
       </w:pPr>
       <w:r>
@@ -324,14 +316,13 @@
       <w:pPr>
         <w:numPr>
           <w:ilvl w:val="0"/>
-          <w:numId w:val="4"/>
+          <w:numId w:val="1"/>
         </w:numPr>
         <w:spacing w:after="0" w:line="240" w:lineRule="auto"/>
         <w:ind w:left="720" w:hanging="360"/>
         <w:jc w:val="both"/>
         <w:rPr>
           <w:rFonts w:ascii="Calibri" w:cs="Calibri" w:eastAsia="Calibri" w:hAnsi="Calibri"/>
-          <w:u w:val="none"/>
         </w:rPr>
       </w:pPr>
       <w:r>
@@ -359,14 +350,13 @@
       <w:pPr>
         <w:numPr>
           <w:ilvl w:val="0"/>
-          <w:numId w:val="4"/>
+          <w:numId w:val="1"/>
         </w:numPr>
         <w:spacing w:after="0" w:line="240" w:lineRule="auto"/>
         <w:ind w:left="720" w:hanging="360"/>
         <w:jc w:val="both"/>
         <w:rPr>
           <w:rFonts w:ascii="Calibri" w:cs="Calibri" w:eastAsia="Calibri" w:hAnsi="Calibri"/>
-          <w:u w:val="none"/>
         </w:rPr>
       </w:pPr>
       <w:r>
@@ -394,14 +384,13 @@
       <w:pPr>
         <w:numPr>
           <w:ilvl w:val="0"/>
-          <w:numId w:val="4"/>
+          <w:numId w:val="1"/>
         </w:numPr>
         <w:spacing w:after="0" w:line="240" w:lineRule="auto"/>
         <w:ind w:left="720" w:hanging="360"/>
         <w:jc w:val="both"/>
         <w:rPr>
           <w:rFonts w:ascii="Calibri" w:cs="Calibri" w:eastAsia="Calibri" w:hAnsi="Calibri"/>
-          <w:u w:val="none"/>
         </w:rPr>
       </w:pPr>
       <w:r>
@@ -492,21 +481,14 @@
           <w:rFonts w:ascii="Calibri" w:cs="Calibri" w:eastAsia="Calibri" w:hAnsi="Calibri"/>
           <w:rtl w:val="0"/>
         </w:rPr>
-        <w:t xml:space="preserve">May</w:t>
-      </w:r>
-      <w:r>
-        <w:rPr>
-          <w:rFonts w:ascii="Calibri" w:cs="Calibri" w:eastAsia="Calibri" w:hAnsi="Calibri"/>
-          <w:rtl w:val="0"/>
-        </w:rPr>
-        <w:t xml:space="preserve"> 2023 - Present</w:t>
+        <w:t xml:space="preserve">May 2023 - Present</w:t>
       </w:r>
     </w:p>
     <w:p>
       <w:pPr>
         <w:numPr>
           <w:ilvl w:val="0"/>
-          <w:numId w:val="3"/>
+          <w:numId w:val="4"/>
         </w:numPr>
         <w:spacing w:line="240" w:lineRule="auto"/>
         <w:ind w:left="720" w:hanging="360"/>
@@ -557,7 +539,7 @@
       <w:pPr>
         <w:numPr>
           <w:ilvl w:val="0"/>
-          <w:numId w:val="3"/>
+          <w:numId w:val="4"/>
         </w:numPr>
         <w:spacing w:line="240" w:lineRule="auto"/>
         <w:ind w:left="720" w:hanging="360"/>
@@ -616,111 +598,231 @@
       <w:pPr>
         <w:numPr>
           <w:ilvl w:val="0"/>
-          <w:numId w:val="3"/>
+          <w:numId w:val="4"/>
         </w:numPr>
         <w:spacing w:line="240" w:lineRule="auto"/>
         <w:ind w:left="720" w:hanging="360"/>
         <w:jc w:val="both"/>
         <w:rPr>
           <w:rFonts w:ascii="Calibri" w:cs="Calibri" w:eastAsia="Calibri" w:hAnsi="Calibri"/>
-          <w:u w:val="none"/>
-        </w:rPr>
-      </w:pPr>
-      <w:r>
-        <w:rPr>
-          <w:rFonts w:ascii="Calibri" w:cs="Calibri" w:eastAsia="Calibri" w:hAnsi="Calibri"/>
-          <w:rtl w:val="0"/>
-        </w:rPr>
-        <w:t xml:space="preserve">Worked on setting up systems by </w:t>
-      </w:r>
-      <w:r>
-        <w:rPr>
-          <w:rFonts w:ascii="Calibri" w:cs="Calibri" w:eastAsia="Calibri" w:hAnsi="Calibri"/>
-          <w:b w:val="1"/>
-          <w:rtl w:val="0"/>
-        </w:rPr>
-        <w:t xml:space="preserve">troubleshooting</w:t>
-      </w:r>
-      <w:r>
-        <w:rPr>
-          <w:rFonts w:ascii="Calibri" w:cs="Calibri" w:eastAsia="Calibri" w:hAnsi="Calibri"/>
-          <w:rtl w:val="0"/>
-        </w:rPr>
-        <w:t xml:space="preserve"> and resolving </w:t>
-      </w:r>
-      <w:r>
-        <w:rPr>
-          <w:rFonts w:ascii="Calibri" w:cs="Calibri" w:eastAsia="Calibri" w:hAnsi="Calibri"/>
-          <w:b w:val="1"/>
-          <w:rtl w:val="0"/>
-        </w:rPr>
-        <w:t xml:space="preserve">firmware</w:t>
-      </w:r>
-      <w:r>
-        <w:rPr>
-          <w:rFonts w:ascii="Calibri" w:cs="Calibri" w:eastAsia="Calibri" w:hAnsi="Calibri"/>
-          <w:rtl w:val="0"/>
-        </w:rPr>
-        <w:t xml:space="preserve">, </w:t>
-      </w:r>
-      <w:r>
-        <w:rPr>
-          <w:rFonts w:ascii="Calibri" w:cs="Calibri" w:eastAsia="Calibri" w:hAnsi="Calibri"/>
-          <w:b w:val="1"/>
-          <w:rtl w:val="0"/>
-        </w:rPr>
-        <w:t xml:space="preserve">driver</w:t>
-      </w:r>
-      <w:r>
-        <w:rPr>
-          <w:rFonts w:ascii="Calibri" w:cs="Calibri" w:eastAsia="Calibri" w:hAnsi="Calibri"/>
-          <w:rtl w:val="0"/>
-        </w:rPr>
-        <w:t xml:space="preserve">, and </w:t>
-      </w:r>
-      <w:r>
-        <w:rPr>
-          <w:rFonts w:ascii="Calibri" w:cs="Calibri" w:eastAsia="Calibri" w:hAnsi="Calibri"/>
-          <w:b w:val="1"/>
-          <w:rtl w:val="0"/>
-        </w:rPr>
-        <w:t xml:space="preserve">Linux</w:t>
-      </w:r>
-      <w:r>
-        <w:rPr>
-          <w:rFonts w:ascii="Calibri" w:cs="Calibri" w:eastAsia="Calibri" w:hAnsi="Calibri"/>
-          <w:rtl w:val="0"/>
-        </w:rPr>
-        <w:t xml:space="preserve"> </w:t>
-      </w:r>
-      <w:r>
-        <w:rPr>
-          <w:rFonts w:ascii="Calibri" w:cs="Calibri" w:eastAsia="Calibri" w:hAnsi="Calibri"/>
-          <w:b w:val="1"/>
-          <w:rtl w:val="0"/>
-        </w:rPr>
-        <w:t xml:space="preserve">kernel</w:t>
-      </w:r>
-      <w:r>
-        <w:rPr>
-          <w:rFonts w:ascii="Calibri" w:cs="Calibri" w:eastAsia="Calibri" w:hAnsi="Calibri"/>
-          <w:rtl w:val="0"/>
-        </w:rPr>
-        <w:t xml:space="preserve"> conflicts.</w:t>
+        </w:rPr>
+      </w:pPr>
+      <w:r>
+        <w:rPr>
+          <w:rFonts w:ascii="Calibri" w:cs="Calibri" w:eastAsia="Calibri" w:hAnsi="Calibri"/>
+          <w:rtl w:val="0"/>
+        </w:rPr>
+        <w:t xml:space="preserve">Developed a </w:t>
+      </w:r>
+      <w:r>
+        <w:rPr>
+          <w:rFonts w:ascii="Calibri" w:cs="Calibri" w:eastAsia="Calibri" w:hAnsi="Calibri"/>
+          <w:b w:val="1"/>
+          <w:rtl w:val="0"/>
+        </w:rPr>
+        <w:t xml:space="preserve">Python</w:t>
+      </w:r>
+      <w:r>
+        <w:rPr>
+          <w:rFonts w:ascii="Calibri" w:cs="Calibri" w:eastAsia="Calibri" w:hAnsi="Calibri"/>
+          <w:rtl w:val="0"/>
+        </w:rPr>
+        <w:t xml:space="preserve"> tool leveraging the </w:t>
+      </w:r>
+      <w:r>
+        <w:rPr>
+          <w:rFonts w:ascii="Calibri" w:cs="Calibri" w:eastAsia="Calibri" w:hAnsi="Calibri"/>
+          <w:b w:val="1"/>
+          <w:rtl w:val="0"/>
+        </w:rPr>
+        <w:t xml:space="preserve">Redfish REST API</w:t>
+      </w:r>
+      <w:r>
+        <w:rPr>
+          <w:rFonts w:ascii="Calibri" w:cs="Calibri" w:eastAsia="Calibri" w:hAnsi="Calibri"/>
+          <w:rtl w:val="0"/>
+        </w:rPr>
+        <w:t xml:space="preserve"> to automate </w:t>
+      </w:r>
+      <w:r>
+        <w:rPr>
+          <w:rFonts w:ascii="Calibri" w:cs="Calibri" w:eastAsia="Calibri" w:hAnsi="Calibri"/>
+          <w:b w:val="1"/>
+          <w:rtl w:val="0"/>
+        </w:rPr>
+        <w:t xml:space="preserve">BIOS</w:t>
+      </w:r>
+      <w:r>
+        <w:rPr>
+          <w:rFonts w:ascii="Calibri" w:cs="Calibri" w:eastAsia="Calibri" w:hAnsi="Calibri"/>
+          <w:rtl w:val="0"/>
+        </w:rPr>
+        <w:t xml:space="preserve"> information extraction and validate configurations against organizational standards.</w:t>
       </w:r>
     </w:p>
     <w:p>
       <w:pPr>
         <w:numPr>
           <w:ilvl w:val="0"/>
-          <w:numId w:val="3"/>
+          <w:numId w:val="4"/>
         </w:numPr>
         <w:spacing w:line="240" w:lineRule="auto"/>
         <w:ind w:left="720" w:hanging="360"/>
         <w:jc w:val="both"/>
         <w:rPr>
           <w:rFonts w:ascii="Calibri" w:cs="Calibri" w:eastAsia="Calibri" w:hAnsi="Calibri"/>
-          <w:u w:val="none"/>
+        </w:rPr>
+      </w:pPr>
+      <w:r>
+        <w:rPr>
+          <w:rFonts w:ascii="Calibri" w:cs="Calibri" w:eastAsia="Calibri" w:hAnsi="Calibri"/>
+          <w:rtl w:val="0"/>
+        </w:rPr>
+        <w:t xml:space="preserve">Devised and coded in </w:t>
+      </w:r>
+      <w:r>
+        <w:rPr>
+          <w:rFonts w:ascii="Calibri" w:cs="Calibri" w:eastAsia="Calibri" w:hAnsi="Calibri"/>
+          <w:b w:val="1"/>
+          <w:rtl w:val="0"/>
+        </w:rPr>
+        <w:t xml:space="preserve">Python</w:t>
+      </w:r>
+      <w:r>
+        <w:rPr>
+          <w:rFonts w:ascii="Calibri" w:cs="Calibri" w:eastAsia="Calibri" w:hAnsi="Calibri"/>
+          <w:rtl w:val="0"/>
+        </w:rPr>
+        <w:t xml:space="preserve"> a method to identify the </w:t>
+      </w:r>
+      <w:r>
+        <w:rPr>
+          <w:rFonts w:ascii="Calibri" w:cs="Calibri" w:eastAsia="Calibri" w:hAnsi="Calibri"/>
+          <w:b w:val="1"/>
+          <w:rtl w:val="0"/>
+        </w:rPr>
+        <w:t xml:space="preserve">SOC</w:t>
+      </w:r>
+      <w:r>
+        <w:rPr>
+          <w:rFonts w:ascii="Calibri" w:cs="Calibri" w:eastAsia="Calibri" w:hAnsi="Calibri"/>
+          <w:rtl w:val="0"/>
+        </w:rPr>
+        <w:t xml:space="preserve"> chip's ideal minimum voltage for benchmark stability.</w:t>
+      </w:r>
+    </w:p>
+    <w:p>
+      <w:pPr>
+        <w:numPr>
+          <w:ilvl w:val="0"/>
+          <w:numId w:val="4"/>
+        </w:numPr>
+        <w:spacing w:line="240" w:lineRule="auto"/>
+        <w:ind w:left="720" w:hanging="360"/>
+        <w:jc w:val="both"/>
+        <w:rPr>
+          <w:rFonts w:ascii="Calibri" w:cs="Calibri" w:eastAsia="Calibri" w:hAnsi="Calibri"/>
+        </w:rPr>
+      </w:pPr>
+      <w:r>
+        <w:rPr>
+          <w:rFonts w:ascii="Calibri" w:cs="Calibri" w:eastAsia="Calibri" w:hAnsi="Calibri"/>
+          <w:rtl w:val="0"/>
+        </w:rPr>
+        <w:t xml:space="preserve">Worked on setting up systems by </w:t>
+      </w:r>
+      <w:r>
+        <w:rPr>
+          <w:rFonts w:ascii="Calibri" w:cs="Calibri" w:eastAsia="Calibri" w:hAnsi="Calibri"/>
+          <w:b w:val="1"/>
+          <w:rtl w:val="0"/>
+        </w:rPr>
+        <w:t xml:space="preserve">troubleshooting</w:t>
+      </w:r>
+      <w:r>
+        <w:rPr>
+          <w:rFonts w:ascii="Calibri" w:cs="Calibri" w:eastAsia="Calibri" w:hAnsi="Calibri"/>
+          <w:rtl w:val="0"/>
+        </w:rPr>
+        <w:t xml:space="preserve"> and resolving </w:t>
+      </w:r>
+      <w:r>
+        <w:rPr>
+          <w:rFonts w:ascii="Calibri" w:cs="Calibri" w:eastAsia="Calibri" w:hAnsi="Calibri"/>
+          <w:b w:val="1"/>
+          <w:rtl w:val="0"/>
+        </w:rPr>
+        <w:t xml:space="preserve">firmware</w:t>
+      </w:r>
+      <w:r>
+        <w:rPr>
+          <w:rFonts w:ascii="Calibri" w:cs="Calibri" w:eastAsia="Calibri" w:hAnsi="Calibri"/>
+          <w:rtl w:val="0"/>
+        </w:rPr>
+        <w:t xml:space="preserve">, </w:t>
+      </w:r>
+      <w:r>
+        <w:rPr>
+          <w:rFonts w:ascii="Calibri" w:cs="Calibri" w:eastAsia="Calibri" w:hAnsi="Calibri"/>
+          <w:b w:val="1"/>
+          <w:rtl w:val="0"/>
+        </w:rPr>
+        <w:t xml:space="preserve">driver</w:t>
+      </w:r>
+      <w:r>
+        <w:rPr>
+          <w:rFonts w:ascii="Calibri" w:cs="Calibri" w:eastAsia="Calibri" w:hAnsi="Calibri"/>
+          <w:rtl w:val="0"/>
+        </w:rPr>
+        <w:t xml:space="preserve">, and </w:t>
+      </w:r>
+      <w:r>
+        <w:rPr>
+          <w:rFonts w:ascii="Calibri" w:cs="Calibri" w:eastAsia="Calibri" w:hAnsi="Calibri"/>
+          <w:b w:val="1"/>
+          <w:rtl w:val="0"/>
+        </w:rPr>
+        <w:t xml:space="preserve">Linux</w:t>
+      </w:r>
+      <w:r>
+        <w:rPr>
+          <w:rFonts w:ascii="Calibri" w:cs="Calibri" w:eastAsia="Calibri" w:hAnsi="Calibri"/>
+          <w:rtl w:val="0"/>
+        </w:rPr>
+        <w:t xml:space="preserve"> </w:t>
+      </w:r>
+      <w:r>
+        <w:rPr>
+          <w:rFonts w:ascii="Calibri" w:cs="Calibri" w:eastAsia="Calibri" w:hAnsi="Calibri"/>
+          <w:b w:val="1"/>
+          <w:rtl w:val="0"/>
+        </w:rPr>
+        <w:t xml:space="preserve">kernel</w:t>
+      </w:r>
+      <w:r>
+        <w:rPr>
+          <w:rFonts w:ascii="Calibri" w:cs="Calibri" w:eastAsia="Calibri" w:hAnsi="Calibri"/>
+          <w:rtl w:val="0"/>
+        </w:rPr>
+        <w:t xml:space="preserve"> conflicts.</w:t>
+      </w:r>
+      <w:r>
+        <w:rPr>
+          <w:rtl w:val="0"/>
+        </w:rPr>
+      </w:r>
+    </w:p>
+    <w:p>
+      <w:pPr>
+        <w:numPr>
+          <w:ilvl w:val="0"/>
+          <w:numId w:val="4"/>
+        </w:numPr>
+        <w:spacing w:line="240" w:lineRule="auto"/>
+        <w:ind w:left="720" w:hanging="360"/>
+        <w:jc w:val="both"/>
+        <w:rPr>
+          <w:rFonts w:ascii="Calibri" w:cs="Calibri" w:eastAsia="Calibri" w:hAnsi="Calibri"/>
         </w:rPr>
       </w:pPr>
       <w:r>
@@ -832,14 +934,13 @@
       <w:pPr>
         <w:numPr>
           <w:ilvl w:val="0"/>
-          <w:numId w:val="3"/>
+          <w:numId w:val="4"/>
         </w:numPr>
         <w:spacing w:line="240" w:lineRule="auto"/>
         <w:ind w:left="720" w:hanging="360"/>
         <w:jc w:val="both"/>
         <w:rPr>
           <w:rFonts w:ascii="Calibri" w:cs="Calibri" w:eastAsia="Calibri" w:hAnsi="Calibri"/>
-          <w:u w:val="none"/>
         </w:rPr>
       </w:pPr>
       <w:r>
@@ -883,6 +984,211 @@
         <w:rPr>
           <w:rtl w:val="0"/>
         </w:rPr>
+      </w:r>
+    </w:p>
+    <w:p>
+      <w:pPr>
+        <w:numPr>
+          <w:ilvl w:val="0"/>
+          <w:numId w:val="4"/>
+        </w:numPr>
+        <w:spacing w:line="240" w:lineRule="auto"/>
+        <w:ind w:left="720" w:hanging="360"/>
+        <w:jc w:val="both"/>
+        <w:rPr>
+          <w:rFonts w:ascii="Calibri" w:cs="Calibri" w:eastAsia="Calibri" w:hAnsi="Calibri"/>
+        </w:rPr>
+      </w:pPr>
+      <w:r>
+        <w:rPr>
+          <w:rFonts w:ascii="Calibri" w:cs="Calibri" w:eastAsia="Calibri" w:hAnsi="Calibri"/>
+          <w:rtl w:val="0"/>
+        </w:rPr>
+        <w:t xml:space="preserve">Used </w:t>
+      </w:r>
+      <w:r>
+        <w:rPr>
+          <w:rFonts w:ascii="Calibri" w:cs="Calibri" w:eastAsia="Calibri" w:hAnsi="Calibri"/>
+          <w:b w:val="1"/>
+          <w:rtl w:val="0"/>
+        </w:rPr>
+        <w:t xml:space="preserve">C</w:t>
+      </w:r>
+      <w:r>
+        <w:rPr>
+          <w:rFonts w:ascii="Calibri" w:cs="Calibri" w:eastAsia="Calibri" w:hAnsi="Calibri"/>
+          <w:rtl w:val="0"/>
+        </w:rPr>
+        <w:t xml:space="preserve"> and </w:t>
+      </w:r>
+      <w:r>
+        <w:rPr>
+          <w:rFonts w:ascii="Calibri" w:cs="Calibri" w:eastAsia="Calibri" w:hAnsi="Calibri"/>
+          <w:b w:val="1"/>
+          <w:rtl w:val="0"/>
+        </w:rPr>
+        <w:t xml:space="preserve">C++</w:t>
+      </w:r>
+      <w:r>
+        <w:rPr>
+          <w:rFonts w:ascii="Calibri" w:cs="Calibri" w:eastAsia="Calibri" w:hAnsi="Calibri"/>
+          <w:rtl w:val="0"/>
+        </w:rPr>
+        <w:t xml:space="preserve"> to apply </w:t>
+      </w:r>
+      <w:r>
+        <w:rPr>
+          <w:rFonts w:ascii="Calibri" w:cs="Calibri" w:eastAsia="Calibri" w:hAnsi="Calibri"/>
+          <w:b w:val="1"/>
+          <w:rtl w:val="0"/>
+        </w:rPr>
+        <w:t xml:space="preserve">low-latency</w:t>
+      </w:r>
+      <w:r>
+        <w:rPr>
+          <w:rFonts w:ascii="Calibri" w:cs="Calibri" w:eastAsia="Calibri" w:hAnsi="Calibri"/>
+          <w:rtl w:val="0"/>
+        </w:rPr>
+        <w:t xml:space="preserve"> programming techniques like </w:t>
+      </w:r>
+      <w:r>
+        <w:rPr>
+          <w:rFonts w:ascii="Calibri" w:cs="Calibri" w:eastAsia="Calibri" w:hAnsi="Calibri"/>
+          <w:b w:val="1"/>
+          <w:rtl w:val="0"/>
+        </w:rPr>
+        <w:t xml:space="preserve">multi-threading</w:t>
+      </w:r>
+      <w:r>
+        <w:rPr>
+          <w:rFonts w:ascii="Calibri" w:cs="Calibri" w:eastAsia="Calibri" w:hAnsi="Calibri"/>
+          <w:rtl w:val="0"/>
+        </w:rPr>
+        <w:t xml:space="preserve">, </w:t>
+      </w:r>
+      <w:r>
+        <w:rPr>
+          <w:rFonts w:ascii="Calibri" w:cs="Calibri" w:eastAsia="Calibri" w:hAnsi="Calibri"/>
+          <w:b w:val="1"/>
+          <w:rtl w:val="0"/>
+        </w:rPr>
+        <w:t xml:space="preserve">memory optimization</w:t>
+      </w:r>
+      <w:r>
+        <w:rPr>
+          <w:rFonts w:ascii="Calibri" w:cs="Calibri" w:eastAsia="Calibri" w:hAnsi="Calibri"/>
+          <w:rtl w:val="0"/>
+        </w:rPr>
+        <w:t xml:space="preserve">, and </w:t>
+      </w:r>
+      <w:r>
+        <w:rPr>
+          <w:rFonts w:ascii="Calibri" w:cs="Calibri" w:eastAsia="Calibri" w:hAnsi="Calibri"/>
+          <w:b w:val="1"/>
+          <w:rtl w:val="0"/>
+        </w:rPr>
+        <w:t xml:space="preserve">network optimization</w:t>
+      </w:r>
+      <w:r>
+        <w:rPr>
+          <w:rFonts w:ascii="Calibri" w:cs="Calibri" w:eastAsia="Calibri" w:hAnsi="Calibri"/>
+          <w:rtl w:val="0"/>
+        </w:rPr>
+        <w:t xml:space="preserve">, resulting in </w:t>
+      </w:r>
+      <w:r>
+        <w:rPr>
+          <w:rFonts w:ascii="Calibri" w:cs="Calibri" w:eastAsia="Calibri" w:hAnsi="Calibri"/>
+          <w:b w:val="1"/>
+          <w:rtl w:val="0"/>
+        </w:rPr>
+        <w:t xml:space="preserve">20%</w:t>
+      </w:r>
+      <w:r>
+        <w:rPr>
+          <w:rFonts w:ascii="Calibri" w:cs="Calibri" w:eastAsia="Calibri" w:hAnsi="Calibri"/>
+          <w:rtl w:val="0"/>
+        </w:rPr>
+        <w:t xml:space="preserve"> increase in throughput for a mission-critical application</w:t>
+      </w:r>
+    </w:p>
+    <w:p>
+      <w:pPr>
+        <w:numPr>
+          <w:ilvl w:val="0"/>
+          <w:numId w:val="4"/>
+        </w:numPr>
+        <w:spacing w:line="240" w:lineRule="auto"/>
+        <w:ind w:left="720" w:hanging="360"/>
+        <w:jc w:val="both"/>
+        <w:rPr>
+          <w:rFonts w:ascii="Calibri" w:cs="Calibri" w:eastAsia="Calibri" w:hAnsi="Calibri"/>
+        </w:rPr>
+      </w:pPr>
+      <w:r>
+        <w:rPr>
+          <w:rFonts w:ascii="Calibri" w:cs="Calibri" w:eastAsia="Calibri" w:hAnsi="Calibri"/>
+          <w:rtl w:val="0"/>
+        </w:rPr>
+        <w:t xml:space="preserve">Technologies / Skills- C, C++, Bash, Python, Operating System Development, CMake, Multithreading</w:t>
+        <w:br w:type="textWrapping"/>
+      </w:r>
+      <w:r>
+        <w:rPr>
+          <w:rtl w:val="0"/>
+        </w:rPr>
+      </w:r>
+    </w:p>
+    <w:p>
+      <w:pPr>
+        <w:spacing w:line="240" w:lineRule="auto"/>
+        <w:ind w:left="0" w:firstLine="0"/>
+        <w:rPr>
+          <w:rFonts w:ascii="Calibri" w:cs="Calibri" w:eastAsia="Calibri" w:hAnsi="Calibri"/>
+        </w:rPr>
+      </w:pPr>
+      <w:r>
+        <w:rPr>
+          <w:rFonts w:ascii="Calibri" w:cs="Calibri" w:eastAsia="Calibri" w:hAnsi="Calibri"/>
+          <w:b w:val="1"/>
+          <w:rtl w:val="0"/>
+        </w:rPr>
+        <w:t xml:space="preserve">   Ryussi Technologies </w:t>
+      </w:r>
+      <w:r>
+        <w:rPr>
+          <w:rFonts w:ascii="Calibri" w:cs="Calibri" w:eastAsia="Calibri" w:hAnsi="Calibri"/>
+          <w:rtl w:val="0"/>
+        </w:rPr>
+        <w:t xml:space="preserve">|</w:t>
+      </w:r>
+      <w:r>
+        <w:rPr>
+          <w:rFonts w:ascii="Calibri" w:cs="Calibri" w:eastAsia="Calibri" w:hAnsi="Calibri"/>
+          <w:b w:val="1"/>
+          <w:rtl w:val="0"/>
+        </w:rPr>
+        <w:t xml:space="preserve"> </w:t>
+      </w:r>
+      <w:r>
+        <w:rPr>
+          <w:rFonts w:ascii="Calibri" w:cs="Calibri" w:eastAsia="Calibri" w:hAnsi="Calibri"/>
+          <w:i w:val="1"/>
+          <w:rtl w:val="0"/>
+        </w:rPr>
+        <w:t xml:space="preserve">Associate Software Engineer</w:t>
+        <w:tab/>
+        <w:t xml:space="preserve">                                    </w:t>
+        <w:tab/>
+        <w:tab/>
+        <w:tab/>
+      </w:r>
+      <w:r>
+        <w:rPr>
+          <w:rFonts w:ascii="Calibri" w:cs="Calibri" w:eastAsia="Calibri" w:hAnsi="Calibri"/>
+          <w:rtl w:val="0"/>
+        </w:rPr>
+        <w:t xml:space="preserve">June 2019 - Feb 2022</w:t>
       </w:r>
     </w:p>
     <w:p>
@@ -903,7 +1209,37 @@
           <w:rFonts w:ascii="Calibri" w:cs="Calibri" w:eastAsia="Calibri" w:hAnsi="Calibri"/>
           <w:rtl w:val="0"/>
         </w:rPr>
-        <w:t xml:space="preserve">Used </w:t>
+        <w:t xml:space="preserve">Reduced </w:t>
+      </w:r>
+      <w:r>
+        <w:rPr>
+          <w:rFonts w:ascii="Calibri" w:cs="Calibri" w:eastAsia="Calibri" w:hAnsi="Calibri"/>
+          <w:b w:val="1"/>
+          <w:rtl w:val="0"/>
+        </w:rPr>
+        <w:t xml:space="preserve">RPC</w:t>
+      </w:r>
+      <w:r>
+        <w:rPr>
+          <w:rFonts w:ascii="Calibri" w:cs="Calibri" w:eastAsia="Calibri" w:hAnsi="Calibri"/>
+          <w:rtl w:val="0"/>
+        </w:rPr>
+        <w:t xml:space="preserve"> module code size by </w:t>
+      </w:r>
+      <w:r>
+        <w:rPr>
+          <w:rFonts w:ascii="Calibri" w:cs="Calibri" w:eastAsia="Calibri" w:hAnsi="Calibri"/>
+          <w:b w:val="1"/>
+          <w:rtl w:val="0"/>
+        </w:rPr>
+        <w:t xml:space="preserve">30%</w:t>
+      </w:r>
+      <w:r>
+        <w:rPr>
+          <w:rFonts w:ascii="Calibri" w:cs="Calibri" w:eastAsia="Calibri" w:hAnsi="Calibri"/>
+          <w:rtl w:val="0"/>
+        </w:rPr>
+        <w:t xml:space="preserve"> using </w:t>
       </w:r>
       <w:r>
         <w:rPr>
@@ -933,87 +1269,22 @@
           <w:rFonts w:ascii="Calibri" w:cs="Calibri" w:eastAsia="Calibri" w:hAnsi="Calibri"/>
           <w:rtl w:val="0"/>
         </w:rPr>
-        <w:t xml:space="preserve"> to apply </w:t>
-      </w:r>
-      <w:r>
-        <w:rPr>
-          <w:rFonts w:ascii="Calibri" w:cs="Calibri" w:eastAsia="Calibri" w:hAnsi="Calibri"/>
-          <w:b w:val="1"/>
-          <w:rtl w:val="0"/>
-        </w:rPr>
-        <w:t xml:space="preserve">low-latency</w:t>
-      </w:r>
-      <w:r>
-        <w:rPr>
-          <w:rFonts w:ascii="Calibri" w:cs="Calibri" w:eastAsia="Calibri" w:hAnsi="Calibri"/>
-          <w:rtl w:val="0"/>
-        </w:rPr>
-        <w:t xml:space="preserve"> programming techniques like </w:t>
-      </w:r>
-      <w:r>
-        <w:rPr>
-          <w:rFonts w:ascii="Calibri" w:cs="Calibri" w:eastAsia="Calibri" w:hAnsi="Calibri"/>
-          <w:b w:val="1"/>
-          <w:rtl w:val="0"/>
-        </w:rPr>
-        <w:t xml:space="preserve">multi-threading</w:t>
-      </w:r>
-      <w:r>
-        <w:rPr>
-          <w:rFonts w:ascii="Calibri" w:cs="Calibri" w:eastAsia="Calibri" w:hAnsi="Calibri"/>
-          <w:rtl w:val="0"/>
-        </w:rPr>
-        <w:t xml:space="preserve">, </w:t>
-      </w:r>
-      <w:r>
-        <w:rPr>
-          <w:rFonts w:ascii="Calibri" w:cs="Calibri" w:eastAsia="Calibri" w:hAnsi="Calibri"/>
-          <w:b w:val="1"/>
-          <w:rtl w:val="0"/>
-        </w:rPr>
-        <w:t xml:space="preserve">memory optimization</w:t>
-      </w:r>
-      <w:r>
-        <w:rPr>
-          <w:rFonts w:ascii="Calibri" w:cs="Calibri" w:eastAsia="Calibri" w:hAnsi="Calibri"/>
-          <w:rtl w:val="0"/>
-        </w:rPr>
-        <w:t xml:space="preserve">, and </w:t>
-      </w:r>
-      <w:r>
-        <w:rPr>
-          <w:rFonts w:ascii="Calibri" w:cs="Calibri" w:eastAsia="Calibri" w:hAnsi="Calibri"/>
-          <w:b w:val="1"/>
-          <w:rtl w:val="0"/>
-        </w:rPr>
-        <w:t xml:space="preserve">network optimization</w:t>
-      </w:r>
-      <w:r>
-        <w:rPr>
-          <w:rFonts w:ascii="Calibri" w:cs="Calibri" w:eastAsia="Calibri" w:hAnsi="Calibri"/>
-          <w:rtl w:val="0"/>
-        </w:rPr>
-        <w:t xml:space="preserve">, resulting in </w:t>
-      </w:r>
-      <w:r>
-        <w:rPr>
-          <w:rFonts w:ascii="Calibri" w:cs="Calibri" w:eastAsia="Calibri" w:hAnsi="Calibri"/>
-          <w:b w:val="1"/>
-          <w:rtl w:val="0"/>
-        </w:rPr>
-        <w:t xml:space="preserve">20%</w:t>
-      </w:r>
-      <w:r>
-        <w:rPr>
-          <w:rFonts w:ascii="Calibri" w:cs="Calibri" w:eastAsia="Calibri" w:hAnsi="Calibri"/>
-          <w:rtl w:val="0"/>
-        </w:rPr>
-        <w:t xml:space="preserve"> increase in throughput for a mission-critical application</w:t>
-      </w:r>
-      <w:r>
-        <w:rPr>
-          <w:rtl w:val="0"/>
-        </w:rPr>
+        <w:t xml:space="preserve"> by implementing a state machine to handle </w:t>
+      </w:r>
+      <w:r>
+        <w:rPr>
+          <w:rFonts w:ascii="Calibri" w:cs="Calibri" w:eastAsia="Calibri" w:hAnsi="Calibri"/>
+          <w:b w:val="1"/>
+          <w:rtl w:val="0"/>
+        </w:rPr>
+        <w:t xml:space="preserve">RPC</w:t>
+      </w:r>
+      <w:r>
+        <w:rPr>
+          <w:rFonts w:ascii="Calibri" w:cs="Calibri" w:eastAsia="Calibri" w:hAnsi="Calibri"/>
+          <w:rtl w:val="0"/>
+        </w:rPr>
+        <w:t xml:space="preserve"> requests generically. Employed efficient memory management to optimize performance.</w:t>
       </w:r>
     </w:p>
     <w:p>
@@ -1027,80 +1298,81 @@
         <w:jc w:val="both"/>
         <w:rPr>
           <w:rFonts w:ascii="Calibri" w:cs="Calibri" w:eastAsia="Calibri" w:hAnsi="Calibri"/>
-          <w:u w:val="none"/>
-        </w:rPr>
-      </w:pPr>
-      <w:r>
-        <w:rPr>
-          <w:rFonts w:ascii="Calibri" w:cs="Calibri" w:eastAsia="Calibri" w:hAnsi="Calibri"/>
-          <w:rtl w:val="0"/>
-        </w:rPr>
-        <w:t xml:space="preserve">Technologies / Skills- C, C++, Bash, Python, Operating System Development, CMake, Multithreading</w:t>
-        <w:br w:type="textWrapping"/>
-      </w:r>
-      <w:r>
-        <w:rPr>
-          <w:rtl w:val="0"/>
-        </w:rPr>
-      </w:r>
-    </w:p>
-    <w:p>
-      <w:pPr>
-        <w:spacing w:line="240" w:lineRule="auto"/>
-        <w:ind w:left="0" w:firstLine="0"/>
-        <w:rPr>
-          <w:rFonts w:ascii="Calibri" w:cs="Calibri" w:eastAsia="Calibri" w:hAnsi="Calibri"/>
-        </w:rPr>
-      </w:pPr>
-      <w:r>
-        <w:rPr>
-          <w:rFonts w:ascii="Calibri" w:cs="Calibri" w:eastAsia="Calibri" w:hAnsi="Calibri"/>
-          <w:b w:val="1"/>
-          <w:rtl w:val="0"/>
-        </w:rPr>
-        <w:t xml:space="preserve">   Ryussi Technologies </w:t>
-      </w:r>
-      <w:r>
-        <w:rPr>
-          <w:rFonts w:ascii="Calibri" w:cs="Calibri" w:eastAsia="Calibri" w:hAnsi="Calibri"/>
-          <w:rtl w:val="0"/>
-        </w:rPr>
-        <w:t xml:space="preserve">|</w:t>
-      </w:r>
-      <w:r>
-        <w:rPr>
-          <w:rFonts w:ascii="Calibri" w:cs="Calibri" w:eastAsia="Calibri" w:hAnsi="Calibri"/>
-          <w:b w:val="1"/>
-          <w:rtl w:val="0"/>
-        </w:rPr>
-        <w:t xml:space="preserve"> </w:t>
-      </w:r>
-      <w:r>
-        <w:rPr>
-          <w:rFonts w:ascii="Calibri" w:cs="Calibri" w:eastAsia="Calibri" w:hAnsi="Calibri"/>
-          <w:i w:val="1"/>
-          <w:rtl w:val="0"/>
-        </w:rPr>
-        <w:t xml:space="preserve">Associate Software Engineer</w:t>
-        <w:tab/>
-        <w:t xml:space="preserve">                                    </w:t>
-        <w:tab/>
-        <w:tab/>
-        <w:tab/>
-      </w:r>
-      <w:r>
-        <w:rPr>
-          <w:rFonts w:ascii="Calibri" w:cs="Calibri" w:eastAsia="Calibri" w:hAnsi="Calibri"/>
-          <w:rtl w:val="0"/>
-        </w:rPr>
-        <w:t xml:space="preserve">June 2019 - Feb 2022</w:t>
+        </w:rPr>
+      </w:pPr>
+      <w:r>
+        <w:rPr>
+          <w:rFonts w:ascii="Calibri" w:cs="Calibri" w:eastAsia="Calibri" w:hAnsi="Calibri"/>
+          <w:rtl w:val="0"/>
+        </w:rPr>
+        <w:t xml:space="preserve">Leveraging </w:t>
+      </w:r>
+      <w:r>
+        <w:rPr>
+          <w:rFonts w:ascii="Calibri" w:cs="Calibri" w:eastAsia="Calibri" w:hAnsi="Calibri"/>
+          <w:b w:val="1"/>
+          <w:rtl w:val="0"/>
+        </w:rPr>
+        <w:t xml:space="preserve">operating system</w:t>
+      </w:r>
+      <w:r>
+        <w:rPr>
+          <w:rFonts w:ascii="Calibri" w:cs="Calibri" w:eastAsia="Calibri" w:hAnsi="Calibri"/>
+          <w:rtl w:val="0"/>
+        </w:rPr>
+        <w:t xml:space="preserve"> concepts and </w:t>
+      </w:r>
+      <w:r>
+        <w:rPr>
+          <w:rFonts w:ascii="Calibri" w:cs="Calibri" w:eastAsia="Calibri" w:hAnsi="Calibri"/>
+          <w:b w:val="1"/>
+          <w:rtl w:val="0"/>
+        </w:rPr>
+        <w:t xml:space="preserve">Linux system calls</w:t>
+      </w:r>
+      <w:r>
+        <w:rPr>
+          <w:rFonts w:ascii="Calibri" w:cs="Calibri" w:eastAsia="Calibri" w:hAnsi="Calibri"/>
+          <w:rtl w:val="0"/>
+        </w:rPr>
+        <w:t xml:space="preserve">, spearheaded implementation of an approach to permit file operations such as create, open, read, write and close on </w:t>
+      </w:r>
+      <w:r>
+        <w:rPr>
+          <w:rFonts w:ascii="Calibri" w:cs="Calibri" w:eastAsia="Calibri" w:hAnsi="Calibri"/>
+          <w:b w:val="1"/>
+          <w:rtl w:val="0"/>
+        </w:rPr>
+        <w:t xml:space="preserve">SMB</w:t>
+      </w:r>
+      <w:r>
+        <w:rPr>
+          <w:rFonts w:ascii="Calibri" w:cs="Calibri" w:eastAsia="Calibri" w:hAnsi="Calibri"/>
+          <w:rtl w:val="0"/>
+        </w:rPr>
+        <w:t xml:space="preserve"> shares mounted on a </w:t>
+      </w:r>
+      <w:r>
+        <w:rPr>
+          <w:rFonts w:ascii="Calibri" w:cs="Calibri" w:eastAsia="Calibri" w:hAnsi="Calibri"/>
+          <w:b w:val="1"/>
+          <w:rtl w:val="0"/>
+        </w:rPr>
+        <w:t xml:space="preserve">macOS</w:t>
+      </w:r>
+      <w:r>
+        <w:rPr>
+          <w:rFonts w:ascii="Calibri" w:cs="Calibri" w:eastAsia="Calibri" w:hAnsi="Calibri"/>
+          <w:rtl w:val="0"/>
+        </w:rPr>
+        <w:t xml:space="preserve"> client</w:t>
       </w:r>
     </w:p>
     <w:p>
       <w:pPr>
         <w:numPr>
           <w:ilvl w:val="0"/>
-          <w:numId w:val="2"/>
+          <w:numId w:val="3"/>
         </w:numPr>
         <w:spacing w:line="240" w:lineRule="auto"/>
         <w:ind w:left="720" w:hanging="360"/>
@@ -1114,183 +1386,6 @@
           <w:rFonts w:ascii="Calibri" w:cs="Calibri" w:eastAsia="Calibri" w:hAnsi="Calibri"/>
           <w:rtl w:val="0"/>
         </w:rPr>
-        <w:t xml:space="preserve">Reduced </w:t>
-      </w:r>
-      <w:r>
-        <w:rPr>
-          <w:rFonts w:ascii="Calibri" w:cs="Calibri" w:eastAsia="Calibri" w:hAnsi="Calibri"/>
-          <w:b w:val="1"/>
-          <w:rtl w:val="0"/>
-        </w:rPr>
-        <w:t xml:space="preserve">RPC</w:t>
-      </w:r>
-      <w:r>
-        <w:rPr>
-          <w:rFonts w:ascii="Calibri" w:cs="Calibri" w:eastAsia="Calibri" w:hAnsi="Calibri"/>
-          <w:rtl w:val="0"/>
-        </w:rPr>
-        <w:t xml:space="preserve"> module code size by </w:t>
-      </w:r>
-      <w:r>
-        <w:rPr>
-          <w:rFonts w:ascii="Calibri" w:cs="Calibri" w:eastAsia="Calibri" w:hAnsi="Calibri"/>
-          <w:b w:val="1"/>
-          <w:rtl w:val="0"/>
-        </w:rPr>
-        <w:t xml:space="preserve">30%</w:t>
-      </w:r>
-      <w:r>
-        <w:rPr>
-          <w:rFonts w:ascii="Calibri" w:cs="Calibri" w:eastAsia="Calibri" w:hAnsi="Calibri"/>
-          <w:rtl w:val="0"/>
-        </w:rPr>
-        <w:t xml:space="preserve"> using </w:t>
-      </w:r>
-      <w:r>
-        <w:rPr>
-          <w:rFonts w:ascii="Calibri" w:cs="Calibri" w:eastAsia="Calibri" w:hAnsi="Calibri"/>
-          <w:b w:val="1"/>
-          <w:rtl w:val="0"/>
-        </w:rPr>
-        <w:t xml:space="preserve">C</w:t>
-      </w:r>
-      <w:r>
-        <w:rPr>
-          <w:rFonts w:ascii="Calibri" w:cs="Calibri" w:eastAsia="Calibri" w:hAnsi="Calibri"/>
-          <w:rtl w:val="0"/>
-        </w:rPr>
-        <w:t xml:space="preserve"> and </w:t>
-      </w:r>
-      <w:r>
-        <w:rPr>
-          <w:rFonts w:ascii="Calibri" w:cs="Calibri" w:eastAsia="Calibri" w:hAnsi="Calibri"/>
-          <w:b w:val="1"/>
-          <w:rtl w:val="0"/>
-        </w:rPr>
-        <w:t xml:space="preserve">C++</w:t>
-      </w:r>
-      <w:r>
-        <w:rPr>
-          <w:rFonts w:ascii="Calibri" w:cs="Calibri" w:eastAsia="Calibri" w:hAnsi="Calibri"/>
-          <w:rtl w:val="0"/>
-        </w:rPr>
-        <w:t xml:space="preserve"> by implementing a state machine to handle </w:t>
-      </w:r>
-      <w:r>
-        <w:rPr>
-          <w:rFonts w:ascii="Calibri" w:cs="Calibri" w:eastAsia="Calibri" w:hAnsi="Calibri"/>
-          <w:b w:val="1"/>
-          <w:rtl w:val="0"/>
-        </w:rPr>
-        <w:t xml:space="preserve">RPC</w:t>
-      </w:r>
-      <w:r>
-        <w:rPr>
-          <w:rFonts w:ascii="Calibri" w:cs="Calibri" w:eastAsia="Calibri" w:hAnsi="Calibri"/>
-          <w:rtl w:val="0"/>
-        </w:rPr>
-        <w:t xml:space="preserve"> requests generically. Employed efficient memory management to optimize performance.</w:t>
-      </w:r>
-    </w:p>
-    <w:p>
-      <w:pPr>
-        <w:numPr>
-          <w:ilvl w:val="0"/>
-          <w:numId w:val="2"/>
-        </w:numPr>
-        <w:spacing w:line="240" w:lineRule="auto"/>
-        <w:ind w:left="720" w:hanging="360"/>
-        <w:jc w:val="both"/>
-        <w:rPr>
-          <w:rFonts w:ascii="Calibri" w:cs="Calibri" w:eastAsia="Calibri" w:hAnsi="Calibri"/>
-        </w:rPr>
-      </w:pPr>
-      <w:r>
-        <w:rPr>
-          <w:rFonts w:ascii="Calibri" w:cs="Calibri" w:eastAsia="Calibri" w:hAnsi="Calibri"/>
-          <w:rtl w:val="0"/>
-        </w:rPr>
-        <w:t xml:space="preserve">Leveraging </w:t>
-      </w:r>
-      <w:r>
-        <w:rPr>
-          <w:rFonts w:ascii="Calibri" w:cs="Calibri" w:eastAsia="Calibri" w:hAnsi="Calibri"/>
-          <w:b w:val="1"/>
-          <w:rtl w:val="0"/>
-        </w:rPr>
-        <w:t xml:space="preserve">operating system</w:t>
-      </w:r>
-      <w:r>
-        <w:rPr>
-          <w:rFonts w:ascii="Calibri" w:cs="Calibri" w:eastAsia="Calibri" w:hAnsi="Calibri"/>
-          <w:rtl w:val="0"/>
-        </w:rPr>
-        <w:t xml:space="preserve"> concepts and </w:t>
-      </w:r>
-      <w:r>
-        <w:rPr>
-          <w:rFonts w:ascii="Calibri" w:cs="Calibri" w:eastAsia="Calibri" w:hAnsi="Calibri"/>
-          <w:b w:val="1"/>
-          <w:rtl w:val="0"/>
-        </w:rPr>
-        <w:t xml:space="preserve">Linux system calls</w:t>
-      </w:r>
-      <w:r>
-        <w:rPr>
-          <w:rFonts w:ascii="Calibri" w:cs="Calibri" w:eastAsia="Calibri" w:hAnsi="Calibri"/>
-          <w:rtl w:val="0"/>
-        </w:rPr>
-        <w:t xml:space="preserve">, spearheaded implementation of an approach to permit file operations such as create, open, read, write and close on </w:t>
-      </w:r>
-      <w:r>
-        <w:rPr>
-          <w:rFonts w:ascii="Calibri" w:cs="Calibri" w:eastAsia="Calibri" w:hAnsi="Calibri"/>
-          <w:b w:val="1"/>
-          <w:rtl w:val="0"/>
-        </w:rPr>
-        <w:t xml:space="preserve">SMB</w:t>
-      </w:r>
-      <w:r>
-        <w:rPr>
-          <w:rFonts w:ascii="Calibri" w:cs="Calibri" w:eastAsia="Calibri" w:hAnsi="Calibri"/>
-          <w:rtl w:val="0"/>
-        </w:rPr>
-        <w:t xml:space="preserve"> shares mounted on a </w:t>
-      </w:r>
-      <w:r>
-        <w:rPr>
-          <w:rFonts w:ascii="Calibri" w:cs="Calibri" w:eastAsia="Calibri" w:hAnsi="Calibri"/>
-          <w:b w:val="1"/>
-          <w:rtl w:val="0"/>
-        </w:rPr>
-        <w:t xml:space="preserve">macOS</w:t>
-      </w:r>
-      <w:r>
-        <w:rPr>
-          <w:rFonts w:ascii="Calibri" w:cs="Calibri" w:eastAsia="Calibri" w:hAnsi="Calibri"/>
-          <w:rtl w:val="0"/>
-        </w:rPr>
-        <w:t xml:space="preserve"> client</w:t>
-      </w:r>
-    </w:p>
-    <w:p>
-      <w:pPr>
-        <w:numPr>
-          <w:ilvl w:val="0"/>
-          <w:numId w:val="2"/>
-        </w:numPr>
-        <w:spacing w:line="240" w:lineRule="auto"/>
-        <w:ind w:left="720" w:hanging="360"/>
-        <w:jc w:val="both"/>
-        <w:rPr>
-          <w:rFonts w:ascii="Calibri" w:cs="Calibri" w:eastAsia="Calibri" w:hAnsi="Calibri"/>
-        </w:rPr>
-      </w:pPr>
-      <w:r>
-        <w:rPr>
-          <w:rFonts w:ascii="Calibri" w:cs="Calibri" w:eastAsia="Calibri" w:hAnsi="Calibri"/>
-          <w:rtl w:val="0"/>
-        </w:rPr>
         <w:t xml:space="preserve">Added support for the AAPL context resulting in improvement in file enumeration speed by </w:t>
       </w:r>
       <w:r>
@@ -1307,11 +1402,6 @@
           <w:rtl w:val="0"/>
         </w:rPr>
         <w:t xml:space="preserve"> for SMB shares</w:t>
-      </w:r>
-      <w:r>
-        <w:rPr>
-          <w:rtl w:val="0"/>
-        </w:rPr>
       </w:r>
     </w:p>
     <w:p>
@@ -1319,7 +1409,7 @@
         <w:widowControl w:val="0"/>
         <w:numPr>
           <w:ilvl w:val="0"/>
-          <w:numId w:val="2"/>
+          <w:numId w:val="3"/>
         </w:numPr>
         <w:spacing w:after="100" w:line="240" w:lineRule="auto"/>
         <w:ind w:left="720" w:hanging="360"/>
@@ -1334,11 +1424,6 @@
           <w:rtl w:val="0"/>
         </w:rPr>
         <w:t xml:space="preserve">Technologies / Skills- C, C++, Python, GCP, Linux File Systems, Multithreading, low-latency programming</w:t>
-      </w:r>
-      <w:r>
-        <w:rPr>
-          <w:rtl w:val="0"/>
-        </w:rPr>
       </w:r>
     </w:p>
     <w:p>
@@ -1384,7 +1469,7 @@
       <w:pPr>
         <w:numPr>
           <w:ilvl w:val="0"/>
-          <w:numId w:val="1"/>
+          <w:numId w:val="2"/>
         </w:numPr>
         <w:spacing w:after="120" w:line="240" w:lineRule="auto"/>
         <w:ind w:left="720" w:hanging="360"/>
@@ -1399,111 +1484,21 @@
           <w:b w:val="1"/>
           <w:rtl w:val="0"/>
         </w:rPr>
-        <w:t xml:space="preserve">Spartan Stay </w:t>
-      </w:r>
-      <w:r>
-        <w:rPr>
-          <w:rFonts w:ascii="Calibri" w:cs="Calibri" w:eastAsia="Calibri" w:hAnsi="Calibri"/>
-          <w:rtl w:val="0"/>
-        </w:rPr>
-        <w:t xml:space="preserve">(February 2023):</w:t>
-      </w:r>
-      <w:r>
-        <w:rPr>
-          <w:rFonts w:ascii="Calibri" w:cs="Calibri" w:eastAsia="Calibri" w:hAnsi="Calibri"/>
-          <w:b w:val="1"/>
-          <w:rtl w:val="0"/>
-        </w:rPr>
-        <w:t xml:space="preserve"> </w:t>
-      </w:r>
-      <w:r>
-        <w:rPr>
-          <w:rFonts w:ascii="Calibri" w:cs="Calibri" w:eastAsia="Calibri" w:hAnsi="Calibri"/>
-          <w:rtl w:val="0"/>
-        </w:rPr>
-        <w:t xml:space="preserve">Developed a </w:t>
-      </w:r>
-      <w:r>
-        <w:rPr>
-          <w:rFonts w:ascii="Calibri" w:cs="Calibri" w:eastAsia="Calibri" w:hAnsi="Calibri"/>
-          <w:b w:val="1"/>
-          <w:rtl w:val="0"/>
-        </w:rPr>
-        <w:t xml:space="preserve">full-stack</w:t>
-      </w:r>
-      <w:r>
-        <w:rPr>
-          <w:rFonts w:ascii="Calibri" w:cs="Calibri" w:eastAsia="Calibri" w:hAnsi="Calibri"/>
-          <w:rtl w:val="0"/>
-        </w:rPr>
-        <w:t xml:space="preserve"> web application with </w:t>
-      </w:r>
-      <w:r>
-        <w:rPr>
-          <w:rFonts w:ascii="Calibri" w:cs="Calibri" w:eastAsia="Calibri" w:hAnsi="Calibri"/>
-          <w:b w:val="1"/>
-          <w:rtl w:val="0"/>
-        </w:rPr>
-        <w:t xml:space="preserve">React</w:t>
-      </w:r>
-      <w:r>
-        <w:rPr>
-          <w:rFonts w:ascii="Calibri" w:cs="Calibri" w:eastAsia="Calibri" w:hAnsi="Calibri"/>
-          <w:rtl w:val="0"/>
-        </w:rPr>
-        <w:t xml:space="preserve"> for front-end and </w:t>
-      </w:r>
-      <w:r>
-        <w:rPr>
-          <w:rFonts w:ascii="Calibri" w:cs="Calibri" w:eastAsia="Calibri" w:hAnsi="Calibri"/>
-          <w:b w:val="1"/>
-          <w:rtl w:val="0"/>
-        </w:rPr>
-        <w:t xml:space="preserve">Spring boot</w:t>
-      </w:r>
-      <w:r>
-        <w:rPr>
-          <w:rFonts w:ascii="Calibri" w:cs="Calibri" w:eastAsia="Calibri" w:hAnsi="Calibri"/>
-          <w:rtl w:val="0"/>
-        </w:rPr>
-        <w:t xml:space="preserve"> with </w:t>
-      </w:r>
-      <w:r>
-        <w:rPr>
-          <w:rFonts w:ascii="Calibri" w:cs="Calibri" w:eastAsia="Calibri" w:hAnsi="Calibri"/>
-          <w:b w:val="1"/>
-          <w:rtl w:val="0"/>
-        </w:rPr>
-        <w:t xml:space="preserve">MongoDB</w:t>
-      </w:r>
-      <w:r>
-        <w:rPr>
-          <w:rFonts w:ascii="Calibri" w:cs="Calibri" w:eastAsia="Calibri" w:hAnsi="Calibri"/>
-          <w:rtl w:val="0"/>
-        </w:rPr>
-        <w:t xml:space="preserve"> for back-end. The platform aggregates data from multiple apartment websites using </w:t>
-      </w:r>
-      <w:r>
-        <w:rPr>
-          <w:rFonts w:ascii="Calibri" w:cs="Calibri" w:eastAsia="Calibri" w:hAnsi="Calibri"/>
-          <w:b w:val="1"/>
-          <w:rtl w:val="0"/>
-        </w:rPr>
-        <w:t xml:space="preserve">Selenium</w:t>
-      </w:r>
-      <w:r>
-        <w:rPr>
-          <w:rFonts w:ascii="Calibri" w:cs="Calibri" w:eastAsia="Calibri" w:hAnsi="Calibri"/>
-          <w:rtl w:val="0"/>
-        </w:rPr>
-        <w:t xml:space="preserve"> in close proximity to San Jose State University (SJSU) and provides a centralized solution for apartment searching</w:t>
+        <w:t xml:space="preserve">Carb Crusher (May 2023): </w:t>
+      </w:r>
+      <w:r>
+        <w:rPr>
+          <w:rFonts w:ascii="Calibri" w:cs="Calibri" w:eastAsia="Calibri" w:hAnsi="Calibri"/>
+          <w:rtl w:val="0"/>
+        </w:rPr>
+        <w:t xml:space="preserve">Developed a gym management platform using React, Spring Boot, and MongoDB, enabling members to track activities and admins to manage enrollments.</w:t>
       </w:r>
     </w:p>
     <w:p>
       <w:pPr>
         <w:numPr>
           <w:ilvl w:val="0"/>
-          <w:numId w:val="1"/>
+          <w:numId w:val="2"/>
         </w:numPr>
         <w:spacing w:after="120" w:line="240" w:lineRule="auto"/>
         <w:ind w:left="720" w:hanging="360"/>
@@ -1646,111 +1641,6 @@
           <w:rtl w:val="0"/>
         </w:rPr>
         <w:t xml:space="preserve">.</w:t>
-      </w:r>
-    </w:p>
-    <w:p>
-      <w:pPr>
-        <w:numPr>
-          <w:ilvl w:val="0"/>
-          <w:numId w:val="1"/>
-        </w:numPr>
-        <w:spacing w:line="240" w:lineRule="auto"/>
-        <w:ind w:left="720" w:hanging="360"/>
-        <w:jc w:val="both"/>
-        <w:rPr>
-          <w:rFonts w:ascii="Calibri" w:cs="Calibri" w:eastAsia="Calibri" w:hAnsi="Calibri"/>
-          <w:u w:val="none"/>
-        </w:rPr>
-      </w:pPr>
-      <w:r>
-        <w:rPr>
-          <w:rFonts w:ascii="Calibri" w:cs="Calibri" w:eastAsia="Calibri" w:hAnsi="Calibri"/>
-          <w:b w:val="1"/>
-          <w:rtl w:val="0"/>
-        </w:rPr>
-        <w:t xml:space="preserve">Marcus Smart Home System </w:t>
-      </w:r>
-      <w:r>
-        <w:rPr>
-          <w:rFonts w:ascii="Calibri" w:cs="Calibri" w:eastAsia="Calibri" w:hAnsi="Calibri"/>
-          <w:rtl w:val="0"/>
-        </w:rPr>
-        <w:t xml:space="preserve">(Dec 2022):</w:t>
-      </w:r>
-      <w:r>
-        <w:rPr>
-          <w:rFonts w:ascii="Calibri" w:cs="Calibri" w:eastAsia="Calibri" w:hAnsi="Calibri"/>
-          <w:b w:val="1"/>
-          <w:rtl w:val="0"/>
-        </w:rPr>
-        <w:t xml:space="preserve"> </w:t>
-      </w:r>
-      <w:r>
-        <w:rPr>
-          <w:rFonts w:ascii="Calibri" w:cs="Calibri" w:eastAsia="Calibri" w:hAnsi="Calibri"/>
-          <w:rtl w:val="0"/>
-        </w:rPr>
-        <w:t xml:space="preserve">Developed a smart home automation solution to control appliances via phone or voice. Enabled Alexa and Google Home discovery with</w:t>
-      </w:r>
-      <w:r>
-        <w:rPr>
-          <w:rFonts w:ascii="Calibri" w:cs="Calibri" w:eastAsia="Calibri" w:hAnsi="Calibri"/>
-          <w:b w:val="1"/>
-          <w:rtl w:val="0"/>
-        </w:rPr>
-        <w:t xml:space="preserve"> AWS lambda</w:t>
-      </w:r>
-      <w:r>
-        <w:rPr>
-          <w:rFonts w:ascii="Calibri" w:cs="Calibri" w:eastAsia="Calibri" w:hAnsi="Calibri"/>
-          <w:rtl w:val="0"/>
-        </w:rPr>
-        <w:t xml:space="preserve"> and </w:t>
-      </w:r>
-      <w:r>
-        <w:rPr>
-          <w:rFonts w:ascii="Calibri" w:cs="Calibri" w:eastAsia="Calibri" w:hAnsi="Calibri"/>
-          <w:b w:val="1"/>
-          <w:rtl w:val="0"/>
-        </w:rPr>
-        <w:t xml:space="preserve">Google Cloud </w:t>
-      </w:r>
-      <w:r>
-        <w:rPr>
-          <w:rFonts w:ascii="Calibri" w:cs="Calibri" w:eastAsia="Calibri" w:hAnsi="Calibri"/>
-          <w:rtl w:val="0"/>
-        </w:rPr>
-        <w:t xml:space="preserve">functions. Used switchboard add-on IoT modules and </w:t>
-      </w:r>
-      <w:r>
-        <w:rPr>
-          <w:rFonts w:ascii="Calibri" w:cs="Calibri" w:eastAsia="Calibri" w:hAnsi="Calibri"/>
-          <w:b w:val="1"/>
-          <w:rtl w:val="0"/>
-        </w:rPr>
-        <w:t xml:space="preserve">MQTT</w:t>
-      </w:r>
-      <w:r>
-        <w:rPr>
-          <w:rFonts w:ascii="Calibri" w:cs="Calibri" w:eastAsia="Calibri" w:hAnsi="Calibri"/>
-          <w:rtl w:val="0"/>
-        </w:rPr>
-        <w:t xml:space="preserve"> to communicate with </w:t>
-      </w:r>
-      <w:r>
-        <w:rPr>
-          <w:rFonts w:ascii="Calibri" w:cs="Calibri" w:eastAsia="Calibri" w:hAnsi="Calibri"/>
-          <w:b w:val="1"/>
-          <w:rtl w:val="0"/>
-        </w:rPr>
-        <w:t xml:space="preserve">Spring Boot</w:t>
-      </w:r>
-      <w:r>
-        <w:rPr>
-          <w:rFonts w:ascii="Calibri" w:cs="Calibri" w:eastAsia="Calibri" w:hAnsi="Calibri"/>
-          <w:rtl w:val="0"/>
-        </w:rPr>
-        <w:t xml:space="preserve"> service on Ubuntu server.</w:t>
         <w:br w:type="textWrapping"/>
       </w:r>
       <w:r>
@@ -1868,7 +1758,7 @@
       </w:r>
     </w:p>
     <w:sectPr>
-      <w:headerReference r:id="rId11" w:type="default"/>
+      <w:headerReference r:id="rId10" w:type="default"/>
       <w:pgSz w:h="15840" w:w="12240" w:orient="portrait"/>
       <w:pgMar w:bottom="283.46456692913387" w:top="226.7716535433071" w:left="566.9291338582677" w:right="566.9291338582677" w:header="720" w:footer="720"/>
       <w:pgNumType w:start="1"/>
@@ -2482,278 +2372,6 @@
     <w:rPr>
       <w:sz w:val="52"/>
       <w:szCs w:val="52"/>
-    </w:rPr>
-  </w:style>
-  <w:style w:type="paragraph" w:styleId="Normal" w:default="1">
-    <w:name w:val="normal"/>
-  </w:style>
-  <w:style w:type="table" w:styleId="TableNormal" w:default="1">
-    <w:name w:val="Table Normal"/>
-  </w:style>
-  <w:style w:type="paragraph" w:styleId="Heading1">
-    <w:name w:val="heading 1"/>
-    <w:basedOn w:val="Normal"/>
-    <w:next w:val="Normal"/>
-    <w:pPr>
-      <w:keepNext w:val="1"/>
-      <w:keepLines w:val="1"/>
-      <w:pageBreakBefore w:val="0"/>
-      <w:spacing w:after="120" w:before="400" w:lineRule="auto"/>
-    </w:pPr>
-    <w:rPr>
-      <w:sz w:val="40"/>
-      <w:szCs w:val="40"/>
-    </w:rPr>
-  </w:style>
-  <w:style w:type="paragraph" w:styleId="Heading2">
-    <w:name w:val="heading 2"/>
-    <w:basedOn w:val="Normal"/>
-    <w:next w:val="Normal"/>
-    <w:pPr>
-      <w:keepNext w:val="1"/>
-      <w:keepLines w:val="1"/>
-      <w:pageBreakBefore w:val="0"/>
-      <w:spacing w:after="120" w:before="360" w:lineRule="auto"/>
-    </w:pPr>
-    <w:rPr>
-      <w:b w:val="0"/>
-      <w:sz w:val="32"/>
-      <w:szCs w:val="32"/>
-    </w:rPr>
-  </w:style>
-  <w:style w:type="paragraph" w:styleId="Heading3">
-    <w:name w:val="heading 3"/>
-    <w:basedOn w:val="Normal"/>
-    <w:next w:val="Normal"/>
-    <w:pPr>
-      <w:keepNext w:val="1"/>
-      <w:keepLines w:val="1"/>
-      <w:pageBreakBefore w:val="0"/>
-      <w:spacing w:after="80" w:before="320" w:lineRule="auto"/>
-    </w:pPr>
-    <w:rPr>
-      <w:b w:val="0"/>
-      <w:color w:val="434343"/>
-      <w:sz w:val="28"/>
-      <w:szCs w:val="28"/>
-    </w:rPr>
-  </w:style>
-  <w:style w:type="paragraph" w:styleId="Heading4">
-    <w:name w:val="heading 4"/>
-    <w:basedOn w:val="Normal"/>
-    <w:next w:val="Normal"/>
-    <w:pPr>
-      <w:keepNext w:val="1"/>
-      <w:keepLines w:val="1"/>
-      <w:pageBreakBefore w:val="0"/>
-      <w:spacing w:after="80" w:before="280" w:lineRule="auto"/>
-    </w:pPr>
-    <w:rPr>
-      <w:color w:val="666666"/>
-      <w:sz w:val="24"/>
-      <w:szCs w:val="24"/>
-    </w:rPr>
-  </w:style>
-  <w:style w:type="paragraph" w:styleId="Heading5">
-    <w:name w:val="heading 5"/>
-    <w:basedOn w:val="Normal"/>
-    <w:next w:val="Normal"/>
-    <w:pPr>
-      <w:keepNext w:val="1"/>
-      <w:keepLines w:val="1"/>
-      <w:pageBreakBefore w:val="0"/>
-      <w:spacing w:after="80" w:before="240" w:lineRule="auto"/>
-    </w:pPr>
-    <w:rPr>
-      <w:color w:val="666666"/>
-      <w:sz w:val="22"/>
-      <w:szCs w:val="22"/>
-    </w:rPr>
-  </w:style>
-  <w:style w:type="paragraph" w:styleId="Heading6">
-    <w:name w:val="heading 6"/>
-    <w:basedOn w:val="Normal"/>
-    <w:next w:val="Normal"/>
-    <w:pPr>
-      <w:keepNext w:val="1"/>
-      <w:keepLines w:val="1"/>
-      <w:pageBreakBefore w:val="0"/>
-      <w:spacing w:after="80" w:before="240" w:lineRule="auto"/>
-    </w:pPr>
-    <w:rPr>
-      <w:i w:val="1"/>
-      <w:color w:val="666666"/>
-      <w:sz w:val="22"/>
-      <w:szCs w:val="22"/>
-    </w:rPr>
-  </w:style>
-  <w:style w:type="paragraph" w:styleId="Title">
-    <w:name w:val="Title"/>
-    <w:basedOn w:val="Normal"/>
-    <w:next w:val="Normal"/>
-    <w:pPr>
-      <w:keepNext w:val="1"/>
-      <w:keepLines w:val="1"/>
-      <w:pageBreakBefore w:val="0"/>
-      <w:spacing w:after="60" w:before="0" w:lineRule="auto"/>
-    </w:pPr>
-    <w:rPr>
-      <w:sz w:val="52"/>
-      <w:szCs w:val="52"/>
-    </w:rPr>
-  </w:style>
-  <w:style w:type="paragraph" w:styleId="Normal" w:default="1">
-    <w:name w:val="normal"/>
-  </w:style>
-  <w:style w:type="table" w:styleId="TableNormal" w:default="1">
-    <w:name w:val="Table Normal"/>
-  </w:style>
-  <w:style w:type="paragraph" w:styleId="Heading1">
-    <w:name w:val="heading 1"/>
-    <w:basedOn w:val="Normal"/>
-    <w:next w:val="Normal"/>
-    <w:pPr>
-      <w:keepNext w:val="1"/>
-      <w:keepLines w:val="1"/>
-      <w:pageBreakBefore w:val="0"/>
-      <w:spacing w:after="120" w:before="400" w:lineRule="auto"/>
-    </w:pPr>
-    <w:rPr>
-      <w:sz w:val="40"/>
-      <w:szCs w:val="40"/>
-    </w:rPr>
-  </w:style>
-  <w:style w:type="paragraph" w:styleId="Heading2">
-    <w:name w:val="heading 2"/>
-    <w:basedOn w:val="Normal"/>
-    <w:next w:val="Normal"/>
-    <w:pPr>
-      <w:keepNext w:val="1"/>
-      <w:keepLines w:val="1"/>
-      <w:pageBreakBefore w:val="0"/>
-      <w:spacing w:after="120" w:before="360" w:lineRule="auto"/>
-    </w:pPr>
-    <w:rPr>
-      <w:b w:val="0"/>
-      <w:sz w:val="32"/>
-      <w:szCs w:val="32"/>
-    </w:rPr>
-  </w:style>
-  <w:style w:type="paragraph" w:styleId="Heading3">
-    <w:name w:val="heading 3"/>
-    <w:basedOn w:val="Normal"/>
-    <w:next w:val="Normal"/>
-    <w:pPr>
-      <w:keepNext w:val="1"/>
-      <w:keepLines w:val="1"/>
-      <w:pageBreakBefore w:val="0"/>
-      <w:spacing w:after="80" w:before="320" w:lineRule="auto"/>
-    </w:pPr>
-    <w:rPr>
-      <w:b w:val="0"/>
-      <w:color w:val="434343"/>
-      <w:sz w:val="28"/>
-      <w:szCs w:val="28"/>
-    </w:rPr>
-  </w:style>
-  <w:style w:type="paragraph" w:styleId="Heading4">
-    <w:name w:val="heading 4"/>
-    <w:basedOn w:val="Normal"/>
-    <w:next w:val="Normal"/>
-    <w:pPr>
-      <w:keepNext w:val="1"/>
-      <w:keepLines w:val="1"/>
-      <w:pageBreakBefore w:val="0"/>
-      <w:spacing w:after="80" w:before="280" w:lineRule="auto"/>
-    </w:pPr>
-    <w:rPr>
-      <w:color w:val="666666"/>
-      <w:sz w:val="24"/>
-      <w:szCs w:val="24"/>
-    </w:rPr>
-  </w:style>
-  <w:style w:type="paragraph" w:styleId="Heading5">
-    <w:name w:val="heading 5"/>
-    <w:basedOn w:val="Normal"/>
-    <w:next w:val="Normal"/>
-    <w:pPr>
-      <w:keepNext w:val="1"/>
-      <w:keepLines w:val="1"/>
-      <w:pageBreakBefore w:val="0"/>
-      <w:spacing w:after="80" w:before="240" w:lineRule="auto"/>
-    </w:pPr>
-    <w:rPr>
-      <w:color w:val="666666"/>
-      <w:sz w:val="22"/>
-      <w:szCs w:val="22"/>
-    </w:rPr>
-  </w:style>
-  <w:style w:type="paragraph" w:styleId="Heading6">
-    <w:name w:val="heading 6"/>
-    <w:basedOn w:val="Normal"/>
-    <w:next w:val="Normal"/>
-    <w:pPr>
-      <w:keepNext w:val="1"/>
-      <w:keepLines w:val="1"/>
-      <w:pageBreakBefore w:val="0"/>
-      <w:spacing w:after="80" w:before="240" w:lineRule="auto"/>
-    </w:pPr>
-    <w:rPr>
-      <w:i w:val="1"/>
-      <w:color w:val="666666"/>
-      <w:sz w:val="22"/>
-      <w:szCs w:val="22"/>
-    </w:rPr>
-  </w:style>
-  <w:style w:type="paragraph" w:styleId="Title">
-    <w:name w:val="Title"/>
-    <w:basedOn w:val="Normal"/>
-    <w:next w:val="Normal"/>
-    <w:pPr>
-      <w:keepNext w:val="1"/>
-      <w:keepLines w:val="1"/>
-      <w:pageBreakBefore w:val="0"/>
-      <w:spacing w:after="60" w:before="0" w:lineRule="auto"/>
-    </w:pPr>
-    <w:rPr>
-      <w:sz w:val="52"/>
-      <w:szCs w:val="52"/>
-    </w:rPr>
-  </w:style>
-  <w:style w:type="paragraph" w:styleId="Subtitle">
-    <w:name w:val="Subtitle"/>
-    <w:basedOn w:val="Normal"/>
-    <w:next w:val="Normal"/>
-    <w:pPr>
-      <w:keepNext w:val="1"/>
-      <w:keepLines w:val="1"/>
-      <w:pageBreakBefore w:val="0"/>
-      <w:spacing w:after="320" w:before="0" w:lineRule="auto"/>
-    </w:pPr>
-    <w:rPr>
-      <w:rFonts w:ascii="Arial" w:cs="Arial" w:eastAsia="Arial" w:hAnsi="Arial"/>
-      <w:i w:val="0"/>
-      <w:color w:val="666666"/>
-      <w:sz w:val="30"/>
-      <w:szCs w:val="30"/>
-    </w:rPr>
-  </w:style>
-  <w:style w:type="paragraph" w:styleId="Subtitle">
-    <w:name w:val="Subtitle"/>
-    <w:basedOn w:val="Normal"/>
-    <w:next w:val="Normal"/>
-    <w:pPr>
-      <w:keepNext w:val="1"/>
-      <w:keepLines w:val="1"/>
-      <w:pageBreakBefore w:val="0"/>
-      <w:spacing w:after="320" w:before="0" w:lineRule="auto"/>
-    </w:pPr>
-    <w:rPr>
-      <w:rFonts w:ascii="Arial" w:cs="Arial" w:eastAsia="Arial" w:hAnsi="Arial"/>
-      <w:i w:val="0"/>
-      <w:color w:val="666666"/>
-      <w:sz w:val="30"/>
-      <w:szCs w:val="30"/>
     </w:rPr>
   </w:style>
   <w:style w:type="paragraph" w:styleId="Subtitle">
@@ -3095,19 +2713,4 @@
   </a:objectDefaults>
   <a:extraClrSchemeLst/>
 </a:theme>
-</file>
-
-<file path=customXML/item1.xml><?xml version="1.0" encoding="utf-8"?>
-<go:gDocsCustomXmlDataStorage xmlns:go="http://customooxmlschemas.google.com/" xmlns:r="http://schemas.openxmlformats.org/officeDocument/2006/relationships" uri="GoogleDocsCustomDataVersion2">
-  <go:docsCustomData xmlns:go="http://customooxmlschemas.google.com/" roundtripDataSignature="AMtx7mi3Nhz3Evt0lUQQFa0yvG5XUgzyFQ==">CgMxLjAaDQoBMBIICgYIBTICCAEyCGguZ2pkZ3hzOAByITFXOHlhQWpTQ1RpeFNGU0VOOWlXcmJ1SWxQYjA1TW41Tg==</go:docsCustomData>
-</go:gDocsCustomXmlDataStorage>
-</file>
-
-<file path=customXML/itemProps1.xml><?xml version="1.0" encoding="utf-8"?>
-<ds:datastoreItem xmlns:ds="http://schemas.openxmlformats.org/officeDocument/2006/customXml" ds:itemID="{11111111-1234-1234-1234-123412341234}">
-  <ds:schemaRefs>
-    <ds:schemaRef ds:uri="http://schemas.openxmlformats.org/officeDocument/2006/relationships"/>
-    <ds:schemaRef ds:uri="http://customooxmlschemas.google.com/"/>
-  </ds:schemaRefs>
-</ds:datastoreItem>
 </file>
</xml_diff>